<commit_message>
please be the last commit
</commit_message>
<xml_diff>
--- a/Group7_CS559WS-1_Results.docx
+++ b/Group7_CS559WS-1_Results.docx
@@ -2775,7 +2775,7 @@
                 <w:szCs w:val="18"/>
                 <w:rtl w:val="0"/>
               </w:rPr>
-              <w:t xml:space="preserve">2</w:t>
+              <w:t xml:space="preserve">1</w:t>
             </w:r>
           </w:p>
         </w:tc>
@@ -2833,7 +2833,7 @@
                 <w:szCs w:val="18"/>
                 <w:rtl w:val="0"/>
               </w:rPr>
-              <w:t xml:space="preserve">24</w:t>
+              <w:t xml:space="preserve">25</w:t>
             </w:r>
           </w:p>
         </w:tc>

</xml_diff>